<commit_message>
Poprawienie numeracji w sprawozdaniu 1
</commit_message>
<xml_diff>
--- a/Pliki zrodlowe/Sprawozdanie 1 - Analiza modelu biznesowego.docx
+++ b/Pliki zrodlowe/Sprawozdanie 1 - Analiza modelu biznesowego.docx
@@ -312,13 +312,7 @@
         <w:ind w:left="708" w:firstLine="708"/>
       </w:pPr>
       <w:r>
-        <w:t>Założona w 20</w:t>
-      </w:r>
-      <w:r>
-        <w:t>18</w:t>
-      </w:r>
-      <w:r>
-        <w:t xml:space="preserve"> roku Los </w:t>
+        <w:t xml:space="preserve">Założona w 2018 roku Los </w:t>
       </w:r>
       <w:proofErr w:type="spellStart"/>
       <w:r>
@@ -420,13 +414,7 @@
         </w:numPr>
       </w:pPr>
       <w:r>
-        <w:t xml:space="preserve">Dział IT – odpowiada za utrzymanie i rozwój systemów informatycznych, które </w:t>
-      </w:r>
-      <w:r>
-        <w:t xml:space="preserve">- </w:t>
-      </w:r>
-      <w:r>
-        <w:t>zapewniają sprawne funkcjonowanie sieci logistycznej.</w:t>
+        <w:t>Dział IT – odpowiada za utrzymanie i rozwój systemów informatycznych, które - zapewniają sprawne funkcjonowanie sieci logistycznej.</w:t>
       </w:r>
     </w:p>
     <w:p>
@@ -614,7 +602,7 @@
         <w:pStyle w:val="Nagwek2"/>
         <w:numPr>
           <w:ilvl w:val="1"/>
-          <w:numId w:val="8"/>
+          <w:numId w:val="11"/>
         </w:numPr>
       </w:pPr>
       <w:r>
@@ -680,7 +668,7 @@
         </w:drawing>
       </w:r>
       <w:r>
-        <w:t>Kontekstowy diagram przypadków użycia (DPU) projektowanego systemu</w:t>
+        <w:t>Kontekstowy diagram projektowanego systemu</w:t>
       </w:r>
     </w:p>
     <w:p/>
@@ -699,7 +687,23 @@
           <w:bCs/>
           <w:color w:val="404040" w:themeColor="text1" w:themeTint="BF"/>
         </w:rPr>
-        <w:t>Diagram 1. Biznesowy kontekst Systemu Zarządzania Przesyłkami</w:t>
+        <w:t xml:space="preserve">Diagram 1. </w:t>
+      </w:r>
+      <w:r>
+        <w:rPr>
+          <w:b/>
+          <w:bCs/>
+          <w:color w:val="404040" w:themeColor="text1" w:themeTint="BF"/>
+        </w:rPr>
+        <w:t>Diagram kontekstowy</w:t>
+      </w:r>
+      <w:r>
+        <w:rPr>
+          <w:b/>
+          <w:bCs/>
+          <w:color w:val="404040" w:themeColor="text1" w:themeTint="BF"/>
+        </w:rPr>
+        <w:t xml:space="preserve"> Systemu Zarządzania Przesyłkami</w:t>
       </w:r>
     </w:p>
     <w:sectPr>
@@ -1232,6 +1236,119 @@
     </w:lvl>
   </w:abstractNum>
   <w:abstractNum w:abstractNumId="5" w15:restartNumberingAfterBreak="0">
+    <w:nsid w:val="35651A97"/>
+    <w:multiLevelType w:val="multilevel"/>
+    <w:tmpl w:val="3EE2C672"/>
+    <w:lvl w:ilvl="0">
+      <w:start w:val="1"/>
+      <w:numFmt w:val="decimal"/>
+      <w:lvlText w:val="%1"/>
+      <w:lvlJc w:val="left"/>
+      <w:pPr>
+        <w:ind w:left="705" w:hanging="705"/>
+      </w:pPr>
+      <w:rPr>
+        <w:rFonts w:hint="default"/>
+      </w:rPr>
+    </w:lvl>
+    <w:lvl w:ilvl="1">
+      <w:start w:val="4"/>
+      <w:numFmt w:val="decimal"/>
+      <w:lvlText w:val="%1.%2"/>
+      <w:lvlJc w:val="left"/>
+      <w:pPr>
+        <w:ind w:left="705" w:hanging="705"/>
+      </w:pPr>
+      <w:rPr>
+        <w:rFonts w:hint="default"/>
+      </w:rPr>
+    </w:lvl>
+    <w:lvl w:ilvl="2">
+      <w:start w:val="1"/>
+      <w:numFmt w:val="decimal"/>
+      <w:lvlText w:val="%1.%2.%3"/>
+      <w:lvlJc w:val="left"/>
+      <w:pPr>
+        <w:ind w:left="720" w:hanging="720"/>
+      </w:pPr>
+      <w:rPr>
+        <w:rFonts w:hint="default"/>
+      </w:rPr>
+    </w:lvl>
+    <w:lvl w:ilvl="3">
+      <w:start w:val="1"/>
+      <w:numFmt w:val="decimal"/>
+      <w:lvlText w:val="%1.%2.%3.%4"/>
+      <w:lvlJc w:val="left"/>
+      <w:pPr>
+        <w:ind w:left="720" w:hanging="720"/>
+      </w:pPr>
+      <w:rPr>
+        <w:rFonts w:hint="default"/>
+      </w:rPr>
+    </w:lvl>
+    <w:lvl w:ilvl="4">
+      <w:start w:val="1"/>
+      <w:numFmt w:val="decimal"/>
+      <w:lvlText w:val="%1.%2.%3.%4.%5"/>
+      <w:lvlJc w:val="left"/>
+      <w:pPr>
+        <w:ind w:left="1080" w:hanging="1080"/>
+      </w:pPr>
+      <w:rPr>
+        <w:rFonts w:hint="default"/>
+      </w:rPr>
+    </w:lvl>
+    <w:lvl w:ilvl="5">
+      <w:start w:val="1"/>
+      <w:numFmt w:val="decimal"/>
+      <w:lvlText w:val="%1.%2.%3.%4.%5.%6"/>
+      <w:lvlJc w:val="left"/>
+      <w:pPr>
+        <w:ind w:left="1080" w:hanging="1080"/>
+      </w:pPr>
+      <w:rPr>
+        <w:rFonts w:hint="default"/>
+      </w:rPr>
+    </w:lvl>
+    <w:lvl w:ilvl="6">
+      <w:start w:val="1"/>
+      <w:numFmt w:val="decimal"/>
+      <w:lvlText w:val="%1.%2.%3.%4.%5.%6.%7"/>
+      <w:lvlJc w:val="left"/>
+      <w:pPr>
+        <w:ind w:left="1440" w:hanging="1440"/>
+      </w:pPr>
+      <w:rPr>
+        <w:rFonts w:hint="default"/>
+      </w:rPr>
+    </w:lvl>
+    <w:lvl w:ilvl="7">
+      <w:start w:val="1"/>
+      <w:numFmt w:val="decimal"/>
+      <w:lvlText w:val="%1.%2.%3.%4.%5.%6.%7.%8"/>
+      <w:lvlJc w:val="left"/>
+      <w:pPr>
+        <w:ind w:left="1440" w:hanging="1440"/>
+      </w:pPr>
+      <w:rPr>
+        <w:rFonts w:hint="default"/>
+      </w:rPr>
+    </w:lvl>
+    <w:lvl w:ilvl="8">
+      <w:start w:val="1"/>
+      <w:numFmt w:val="decimal"/>
+      <w:lvlText w:val="%1.%2.%3.%4.%5.%6.%7.%8.%9"/>
+      <w:lvlJc w:val="left"/>
+      <w:pPr>
+        <w:ind w:left="1800" w:hanging="1800"/>
+      </w:pPr>
+      <w:rPr>
+        <w:rFonts w:hint="default"/>
+      </w:rPr>
+    </w:lvl>
+  </w:abstractNum>
+  <w:abstractNum w:abstractNumId="6" w15:restartNumberingAfterBreak="0">
     <w:nsid w:val="37CC4988"/>
     <w:multiLevelType w:val="hybridMultilevel"/>
     <w:tmpl w:val="3A10EE0E"/>
@@ -1320,7 +1437,7 @@
       </w:pPr>
     </w:lvl>
   </w:abstractNum>
-  <w:abstractNum w:abstractNumId="6" w15:restartNumberingAfterBreak="0">
+  <w:abstractNum w:abstractNumId="7" w15:restartNumberingAfterBreak="0">
     <w:nsid w:val="3C6E0670"/>
     <w:multiLevelType w:val="hybridMultilevel"/>
     <w:tmpl w:val="67102DA4"/>
@@ -1409,7 +1526,7 @@
       </w:pPr>
     </w:lvl>
   </w:abstractNum>
-  <w:abstractNum w:abstractNumId="7" w15:restartNumberingAfterBreak="0">
+  <w:abstractNum w:abstractNumId="8" w15:restartNumberingAfterBreak="0">
     <w:nsid w:val="3D67513B"/>
     <w:multiLevelType w:val="hybridMultilevel"/>
     <w:tmpl w:val="6526F624"/>
@@ -1522,7 +1639,7 @@
       </w:rPr>
     </w:lvl>
   </w:abstractNum>
-  <w:abstractNum w:abstractNumId="8" w15:restartNumberingAfterBreak="0">
+  <w:abstractNum w:abstractNumId="9" w15:restartNumberingAfterBreak="0">
     <w:nsid w:val="3DFC283B"/>
     <w:multiLevelType w:val="multilevel"/>
     <w:tmpl w:val="D8328202"/>
@@ -1643,7 +1760,7 @@
       </w:rPr>
     </w:lvl>
   </w:abstractNum>
-  <w:abstractNum w:abstractNumId="9" w15:restartNumberingAfterBreak="0">
+  <w:abstractNum w:abstractNumId="10" w15:restartNumberingAfterBreak="0">
     <w:nsid w:val="5BC261D7"/>
     <w:multiLevelType w:val="multilevel"/>
     <w:tmpl w:val="F89617BC"/>
@@ -1757,25 +1874,25 @@
     </w:lvl>
   </w:abstractNum>
   <w:num w:numId="1" w16cid:durableId="1462503401">
-    <w:abstractNumId w:val="5"/>
+    <w:abstractNumId w:val="6"/>
   </w:num>
   <w:num w:numId="2" w16cid:durableId="1588998983">
     <w:abstractNumId w:val="0"/>
   </w:num>
   <w:num w:numId="3" w16cid:durableId="2024432854">
-    <w:abstractNumId w:val="6"/>
+    <w:abstractNumId w:val="7"/>
   </w:num>
   <w:num w:numId="4" w16cid:durableId="1780297656">
     <w:abstractNumId w:val="4"/>
   </w:num>
   <w:num w:numId="5" w16cid:durableId="1035813258">
-    <w:abstractNumId w:val="8"/>
+    <w:abstractNumId w:val="9"/>
   </w:num>
   <w:num w:numId="6" w16cid:durableId="947472446">
     <w:abstractNumId w:val="3"/>
   </w:num>
   <w:num w:numId="7" w16cid:durableId="1208640652">
-    <w:abstractNumId w:val="9"/>
+    <w:abstractNumId w:val="10"/>
   </w:num>
   <w:num w:numId="8" w16cid:durableId="2011565719">
     <w:abstractNumId w:val="1"/>
@@ -1784,7 +1901,10 @@
     <w:abstractNumId w:val="2"/>
   </w:num>
   <w:num w:numId="10" w16cid:durableId="1774471397">
-    <w:abstractNumId w:val="7"/>
+    <w:abstractNumId w:val="8"/>
+  </w:num>
+  <w:num w:numId="11" w16cid:durableId="1150437491">
+    <w:abstractNumId w:val="5"/>
   </w:num>
 </w:numbering>
 </file>
@@ -2390,6 +2510,7 @@
   <w:style w:type="character" w:default="1" w:styleId="Domylnaczcionkaakapitu">
     <w:name w:val="Default Paragraph Font"/>
     <w:uiPriority w:val="1"/>
+    <w:semiHidden/>
     <w:unhideWhenUsed/>
   </w:style>
   <w:style w:type="table" w:default="1" w:styleId="Standardowy">

</xml_diff>

<commit_message>
Poprawki sprawozdań i diagramów
</commit_message>
<xml_diff>
--- a/Pliki zrodlowe/Sprawozdanie 1 - Analiza modelu biznesowego.docx
+++ b/Pliki zrodlowe/Sprawozdanie 1 - Analiza modelu biznesowego.docx
@@ -255,16 +255,15 @@
     <w:p>
       <w:pPr>
         <w:pStyle w:val="Nagwek1"/>
-        <w:numPr>
-          <w:ilvl w:val="0"/>
-          <w:numId w:val="5"/>
-        </w:numPr>
-      </w:pPr>
-      <w:r>
-        <w:br w:type="page"/>
-      </w:r>
+      </w:pPr>
       <w:r>
         <w:lastRenderedPageBreak/>
+        <w:t xml:space="preserve">1. </w:t>
+      </w:r>
+      <w:r>
+        <w:tab/>
+      </w:r>
+      <w:r>
         <w:t>Analiza modelu biznesowego</w:t>
       </w:r>
     </w:p>
@@ -282,16 +281,58 @@
     </w:p>
     <w:p>
       <w:pPr>
-        <w:ind w:left="708" w:firstLine="708"/>
-      </w:pPr>
-      <w:r>
-        <w:t>W niniejszym rozdziale przeprowadzono szczegółową analizę biznesową organizacji, dla której projektowany jest system informatyczny</w:t>
-      </w:r>
-      <w:r>
-        <w:t xml:space="preserve">. </w:t>
-      </w:r>
-      <w:r>
-        <w:t>Analiza obejmuje opis działalności firmy, jej strukturę, cele oraz problemy, które ma rozwiązać nowy system. Skupiono się również na kontekście dziedziny problemowej, wymaganiach funkcjonalnych i niefunkcjonalnych oraz charakterystyce użytkowników systemu. Zidentyfikowane wymagania stanowią podstawę do dalszych etapów projektowania. Przedstawiono także kontekstowy diagram DPU, który ilustruje relacje między poszczególnymi elementami systemu.</w:t>
+        <w:ind w:left="705"/>
+        <w:rPr>
+          <w:lang w:eastAsia="pl-PL"/>
+        </w:rPr>
+      </w:pPr>
+      <w:r>
+        <w:rPr>
+          <w:lang w:eastAsia="pl-PL"/>
+        </w:rPr>
+        <w:t xml:space="preserve">W niniejszym rozdziale przeprowadzono zaktualizowaną analizę biznesową organizacji </w:t>
+      </w:r>
+      <w:r>
+        <w:rPr>
+          <w:b/>
+          <w:bCs/>
+          <w:lang w:eastAsia="pl-PL"/>
+        </w:rPr>
+        <w:t xml:space="preserve">Los </w:t>
+      </w:r>
+      <w:proofErr w:type="spellStart"/>
+      <w:r>
+        <w:rPr>
+          <w:b/>
+          <w:bCs/>
+          <w:lang w:eastAsia="pl-PL"/>
+        </w:rPr>
+        <w:t>Pollos</w:t>
+      </w:r>
+      <w:proofErr w:type="spellEnd"/>
+      <w:r>
+        <w:rPr>
+          <w:b/>
+          <w:bCs/>
+          <w:lang w:eastAsia="pl-PL"/>
+        </w:rPr>
+        <w:t xml:space="preserve"> </w:t>
+      </w:r>
+      <w:proofErr w:type="spellStart"/>
+      <w:r>
+        <w:rPr>
+          <w:b/>
+          <w:bCs/>
+          <w:lang w:eastAsia="pl-PL"/>
+        </w:rPr>
+        <w:t>Paczkos</w:t>
+      </w:r>
+      <w:proofErr w:type="spellEnd"/>
+      <w:r>
+        <w:rPr>
+          <w:lang w:eastAsia="pl-PL"/>
+        </w:rPr>
+        <w:t>, na potrzeby której projektowany jest kompleksowy system informatyczny wspierający procesy logistyczne, zarządzanie klientem i transportem. Analiza obejmuje strukturę firmy, główne cele biznesowe, zakres działalności oraz problemy, które rozwiązują nowe funkcjonalności systemu. Szczególną uwagę poświęcono integracji procesów związanych z przesyłkami kurierskimi, obsługą automatów przesyłkowych, zarządzaniem sortowniami, flotą i reklamacjami. Efektem analizy jest kontekstowy model systemu, który stanowi punkt wyjścia do dalszego projektowania rozwiązań informatycznych.</w:t>
       </w:r>
     </w:p>
     <w:p>
@@ -308,52 +349,66 @@
     </w:p>
     <w:p>
       <w:pPr>
-        <w:pStyle w:val="Akapitzlist"/>
-        <w:ind w:left="708" w:firstLine="708"/>
-      </w:pPr>
-      <w:r>
-        <w:t xml:space="preserve">Założona w 2018 roku Los </w:t>
+        <w:ind w:left="705"/>
+        <w:rPr>
+          <w:lang w:eastAsia="pl-PL"/>
+        </w:rPr>
+      </w:pPr>
+      <w:r>
+        <w:rPr>
+          <w:b/>
+          <w:bCs/>
+          <w:lang w:eastAsia="pl-PL"/>
+        </w:rPr>
+        <w:t xml:space="preserve">Los </w:t>
       </w:r>
       <w:proofErr w:type="spellStart"/>
       <w:r>
+        <w:rPr>
+          <w:b/>
+          <w:bCs/>
+          <w:lang w:eastAsia="pl-PL"/>
+        </w:rPr>
         <w:t>Pollos</w:t>
       </w:r>
       <w:proofErr w:type="spellEnd"/>
       <w:r>
+        <w:rPr>
+          <w:b/>
+          <w:bCs/>
+          <w:lang w:eastAsia="pl-PL"/>
+        </w:rPr>
         <w:t xml:space="preserve"> </w:t>
       </w:r>
       <w:proofErr w:type="spellStart"/>
       <w:r>
+        <w:rPr>
+          <w:b/>
+          <w:bCs/>
+          <w:lang w:eastAsia="pl-PL"/>
+        </w:rPr>
         <w:t>Paczkos</w:t>
       </w:r>
       <w:proofErr w:type="spellEnd"/>
       <w:r>
-        <w:t xml:space="preserve"> to firma kurierska, która zrewolucjonizowała rynek usług logistycznych w Polsce. Łączy ona tradycyjne metody dostawy z nowoczesnymi rozwiązaniami technologicznymi, zapewniając klientom wygodę i efektywność. W odpowiedzi na dynamiczny rozwój sektora e-commerce firma opracowała innowacyjny model usługowy dostosowany do współczesnych potrzeb konsumentów.</w:t>
-      </w:r>
-    </w:p>
-    <w:p>
-      <w:pPr>
-        <w:pStyle w:val="Akapitzlist"/>
-        <w:ind w:left="708" w:firstLine="708"/>
-      </w:pPr>
-      <w:r>
-        <w:t xml:space="preserve">Misją Los </w:t>
-      </w:r>
-      <w:proofErr w:type="spellStart"/>
-      <w:r>
-        <w:t>Pollos</w:t>
-      </w:r>
-      <w:proofErr w:type="spellEnd"/>
-      <w:r>
-        <w:t xml:space="preserve"> </w:t>
-      </w:r>
-      <w:proofErr w:type="spellStart"/>
-      <w:r>
-        <w:t>Paczkos</w:t>
-      </w:r>
-      <w:proofErr w:type="spellEnd"/>
-      <w:r>
-        <w:t xml:space="preserve"> jest dostarczanie przesyłek w sposób szybki, wygodny oraz przyjazny dla środowiska. Firma dąży do tego, by być liderem branży kurierskiej, nie tylko spełniając oczekiwania rynku, ale również aktywnie kształtując przyszłość logistyki w Polsce.</w:t>
+        <w:rPr>
+          <w:lang w:eastAsia="pl-PL"/>
+        </w:rPr>
+        <w:t xml:space="preserve"> to polska firma kurierska, która od 2018 roku dynamicznie rozwija swoje usługi na rynku logistyki. Łącząc nowoczesną technologię z szeroką siecią automatów przesyłkowych i flotą transportową, firma świadczy kompleksowe usługi kurierskie w zakresie dostarczania i odbioru przesyłek.</w:t>
+      </w:r>
+    </w:p>
+    <w:p>
+      <w:pPr>
+        <w:ind w:left="705"/>
+        <w:rPr>
+          <w:lang w:eastAsia="pl-PL"/>
+        </w:rPr>
+      </w:pPr>
+      <w:r>
+        <w:rPr>
+          <w:lang w:eastAsia="pl-PL"/>
+        </w:rPr>
+        <w:t>Misją firmy jest zapewnienie klientom maksymalnej wygody, szybkości oraz przejrzystości obsługi, przy jednoczesnym optymalizowaniu kosztów i dbaniu o środowisko. Firma odpowiada na potrzeby rosnącego sektora e-commerce, oferując zaawansowaną infrastrukturę cyfrową, która obejmuje aplikację mobilną, platformę zarządzania przesyłkami oraz systemy wsparcia kurierów i operatorów logistycznych.</w:t>
       </w:r>
     </w:p>
     <w:p>
@@ -390,7 +445,7 @@
       </w:r>
       <w:proofErr w:type="spellEnd"/>
       <w:r>
-        <w:t xml:space="preserve"> to zespół składający się z doświadczonych kurierów, specjalistów ds. logistyki, programistów IT oraz pracowników obsługi klienta. Każdy dział odgrywa kluczową rolę w codziennym funkcjonowaniu firmy:</w:t>
+        <w:t xml:space="preserve"> dzieli swoją działalność na następujące jednostki:</w:t>
       </w:r>
     </w:p>
     <w:p>
@@ -398,11 +453,18 @@
         <w:pStyle w:val="Akapitzlist"/>
         <w:numPr>
           <w:ilvl w:val="0"/>
-          <w:numId w:val="9"/>
+          <w:numId w:val="12"/>
         </w:numPr>
       </w:pPr>
       <w:r>
-        <w:t>Kurierzy – są wizytówką firmy, codziennie dostarczając przesyłki do klientów.</w:t>
+        <w:rPr>
+          <w:b/>
+          <w:bCs/>
+        </w:rPr>
+        <w:t>Kurierzy</w:t>
+      </w:r>
+      <w:r>
+        <w:t xml:space="preserve"> – odpowiadają za fizyczny transport paczek między sortowniami, oddziałami, automatami oraz klientami.</w:t>
       </w:r>
     </w:p>
     <w:p>
@@ -410,11 +472,18 @@
         <w:pStyle w:val="Akapitzlist"/>
         <w:numPr>
           <w:ilvl w:val="0"/>
-          <w:numId w:val="9"/>
+          <w:numId w:val="12"/>
         </w:numPr>
       </w:pPr>
       <w:r>
-        <w:t>Dział IT – odpowiada za utrzymanie i rozwój systemów informatycznych, które - zapewniają sprawne funkcjonowanie sieci logistycznej.</w:t>
+        <w:rPr>
+          <w:b/>
+          <w:bCs/>
+        </w:rPr>
+        <w:t>Flota transportowa</w:t>
+      </w:r>
+      <w:r>
+        <w:t xml:space="preserve"> – obejmuje pojazdy przypisane do oddziałów, zarządzane z poziomu systemu.</w:t>
       </w:r>
     </w:p>
     <w:p>
@@ -422,70 +491,18 @@
         <w:pStyle w:val="Akapitzlist"/>
         <w:numPr>
           <w:ilvl w:val="0"/>
-          <w:numId w:val="9"/>
+          <w:numId w:val="12"/>
         </w:numPr>
       </w:pPr>
       <w:r>
-        <w:t>Obsługa klienta – dba o komfort klientów, pomagając w rozwiązywaniu problemów i udzielając wsparcia technicznego.</w:t>
-      </w:r>
-    </w:p>
-    <w:p>
-      <w:pPr>
-        <w:pStyle w:val="Akapitzlist"/>
-        <w:ind w:left="705"/>
-      </w:pPr>
-    </w:p>
-    <w:p>
-      <w:pPr>
-        <w:pStyle w:val="Akapitzlist"/>
-        <w:ind w:left="705"/>
-      </w:pPr>
-      <w:r>
-        <w:t>Firma koncentruje się na zapewnieniu prostoty i intuicyjności procesów, aby każdy klient mógł szybko i bezproblemowo nadawać oraz odbierać przesyłki. Kluczowe aspekty to elastyczność w wyborze sposobu odbioru, szybkość dostaw oraz transparentność procesów, które budują zaufanie i satysfakcję klientów.</w:t>
-      </w:r>
-    </w:p>
-    <w:p>
-      <w:pPr>
-        <w:pStyle w:val="Akapitzlist"/>
-        <w:ind w:left="705"/>
-      </w:pPr>
-    </w:p>
-    <w:p>
-      <w:pPr>
-        <w:pStyle w:val="Nagwek3"/>
-      </w:pPr>
-      <w:r>
-        <w:lastRenderedPageBreak/>
-        <w:t>1.2.2</w:t>
-      </w:r>
-      <w:r>
-        <w:tab/>
-        <w:t>Strategia biznesowa firmy</w:t>
-      </w:r>
-    </w:p>
-    <w:p>
-      <w:pPr>
-        <w:pStyle w:val="Akapitzlist"/>
-        <w:ind w:left="705"/>
-      </w:pPr>
-      <w:r>
-        <w:t xml:space="preserve">Los </w:t>
-      </w:r>
-      <w:proofErr w:type="spellStart"/>
-      <w:r>
-        <w:t>Pollos</w:t>
-      </w:r>
-      <w:proofErr w:type="spellEnd"/>
-      <w:r>
-        <w:t xml:space="preserve"> </w:t>
-      </w:r>
-      <w:proofErr w:type="spellStart"/>
-      <w:r>
-        <w:t>Paczkos</w:t>
-      </w:r>
-      <w:proofErr w:type="spellEnd"/>
-      <w:r>
-        <w:t xml:space="preserve"> stawia czoła intensywnej konkurencji oraz rosnącym wymaganiom klientów. W odpowiedzi na te wyzwania firma:</w:t>
+        <w:rPr>
+          <w:b/>
+          <w:bCs/>
+        </w:rPr>
+        <w:t>Sortownie</w:t>
+      </w:r>
+      <w:r>
+        <w:t xml:space="preserve"> – służą jako punkty przeładunkowe dla przesyłek międzyregionalnych.</w:t>
       </w:r>
     </w:p>
     <w:p>
@@ -493,11 +510,18 @@
         <w:pStyle w:val="Akapitzlist"/>
         <w:numPr>
           <w:ilvl w:val="0"/>
-          <w:numId w:val="10"/>
+          <w:numId w:val="12"/>
         </w:numPr>
       </w:pPr>
       <w:r>
-        <w:t>Inwestuje w nowe technologie, by usprawnić procesy logistyczne,</w:t>
+        <w:rPr>
+          <w:b/>
+          <w:bCs/>
+        </w:rPr>
+        <w:t>Operatorzy systemu</w:t>
+      </w:r>
+      <w:r>
+        <w:t xml:space="preserve"> – administrują kontami użytkowników, urządzeniami i zapewniają prawidłowe funkcjonowanie systemu.</w:t>
       </w:r>
     </w:p>
     <w:p>
@@ -505,11 +529,18 @@
         <w:pStyle w:val="Akapitzlist"/>
         <w:numPr>
           <w:ilvl w:val="0"/>
-          <w:numId w:val="10"/>
+          <w:numId w:val="12"/>
         </w:numPr>
       </w:pPr>
       <w:r>
-        <w:t>Doskonali system dostaw, optymalizując trasy i czas realizacji przesyłek,</w:t>
+        <w:rPr>
+          <w:b/>
+          <w:bCs/>
+        </w:rPr>
+        <w:t>Dział obsługi klienta</w:t>
+      </w:r>
+      <w:r>
+        <w:t xml:space="preserve"> – obsługuje reklamacje, zapytania i zgłoszenia zwrotów.</w:t>
       </w:r>
     </w:p>
     <w:p>
@@ -517,11 +548,123 @@
         <w:pStyle w:val="Akapitzlist"/>
         <w:numPr>
           <w:ilvl w:val="0"/>
-          <w:numId w:val="10"/>
+          <w:numId w:val="12"/>
         </w:numPr>
       </w:pPr>
       <w:r>
-        <w:t>Rozwija sieć punktów odbioru i automatów paczkowych, zapewniając klientom większą wygodę.</w:t>
+        <w:rPr>
+          <w:b/>
+          <w:bCs/>
+        </w:rPr>
+        <w:t>System IT</w:t>
+      </w:r>
+      <w:r>
+        <w:t xml:space="preserve"> – zespół projektujący i rozwijający system informatyczny zarządzający całym procesem logistycznym i obsługowym.</w:t>
+      </w:r>
+    </w:p>
+    <w:p>
+      <w:pPr>
+        <w:pStyle w:val="Akapitzlist"/>
+        <w:ind w:left="705"/>
+      </w:pPr>
+    </w:p>
+    <w:p>
+      <w:pPr>
+        <w:pStyle w:val="Nagwek3"/>
+      </w:pPr>
+      <w:r>
+        <w:lastRenderedPageBreak/>
+        <w:t>1.2.2</w:t>
+      </w:r>
+      <w:r>
+        <w:tab/>
+        <w:t>Strategia biznesowa firmy</w:t>
+      </w:r>
+    </w:p>
+    <w:p>
+      <w:pPr>
+        <w:ind w:left="708"/>
+      </w:pPr>
+      <w:r>
+        <w:t>W ramach realizowanej strategii firma:</w:t>
+      </w:r>
+    </w:p>
+    <w:p>
+      <w:pPr>
+        <w:pStyle w:val="Akapitzlist"/>
+        <w:numPr>
+          <w:ilvl w:val="0"/>
+          <w:numId w:val="14"/>
+        </w:numPr>
+        <w:ind w:left="1428"/>
+      </w:pPr>
+      <w:r>
+        <w:t>Rozbudowuje sieć automatów przesyłkowych i skrytek o różnych gabarytach.</w:t>
+      </w:r>
+    </w:p>
+    <w:p>
+      <w:pPr>
+        <w:pStyle w:val="Akapitzlist"/>
+        <w:numPr>
+          <w:ilvl w:val="0"/>
+          <w:numId w:val="14"/>
+        </w:numPr>
+        <w:ind w:left="1428"/>
+      </w:pPr>
+      <w:r>
+        <w:t>Wdraża zarządzanie flotą i sortowniami poprzez system IT.</w:t>
+      </w:r>
+    </w:p>
+    <w:p>
+      <w:pPr>
+        <w:pStyle w:val="Akapitzlist"/>
+        <w:numPr>
+          <w:ilvl w:val="0"/>
+          <w:numId w:val="14"/>
+        </w:numPr>
+        <w:ind w:left="1428"/>
+      </w:pPr>
+      <w:r>
+        <w:t>Rozwija automatyczne powiadomienia, zarządzanie reklamacjami i zwrotami.</w:t>
+      </w:r>
+    </w:p>
+    <w:p>
+      <w:pPr>
+        <w:pStyle w:val="Akapitzlist"/>
+        <w:numPr>
+          <w:ilvl w:val="0"/>
+          <w:numId w:val="14"/>
+        </w:numPr>
+        <w:ind w:left="1428"/>
+      </w:pPr>
+      <w:r>
+        <w:t>Inwestuje w automatyzację statusów przesyłek i systemy śledzenia.</w:t>
+      </w:r>
+    </w:p>
+    <w:p>
+      <w:pPr>
+        <w:pStyle w:val="Akapitzlist"/>
+        <w:numPr>
+          <w:ilvl w:val="0"/>
+          <w:numId w:val="14"/>
+        </w:numPr>
+        <w:ind w:left="1428"/>
+      </w:pPr>
+      <w:r>
+        <w:t>Wprowadza cyfrowe etykiety i płatności online.</w:t>
+      </w:r>
+    </w:p>
+    <w:p>
+      <w:pPr>
+        <w:pStyle w:val="Akapitzlist"/>
+        <w:numPr>
+          <w:ilvl w:val="0"/>
+          <w:numId w:val="14"/>
+        </w:numPr>
+        <w:ind w:left="1428"/>
+      </w:pPr>
+      <w:r>
+        <w:t>Optymalizuje trasowanie i przydzielanie kurierów do przesyłek.</w:t>
       </w:r>
     </w:p>
     <w:p>
@@ -606,23 +749,23 @@
         </w:numPr>
       </w:pPr>
       <w:r>
+        <w:lastRenderedPageBreak/>
+        <w:t>Kontekstowy diagram projektowanego systemu</w:t>
+      </w:r>
+    </w:p>
+    <w:p>
+      <w:pPr>
+        <w:jc w:val="center"/>
+      </w:pPr>
+      <w:r>
         <w:rPr>
           <w:noProof/>
         </w:rPr>
-        <w:lastRenderedPageBreak/>
         <w:drawing>
-          <wp:anchor distT="0" distB="0" distL="114300" distR="114300" simplePos="0" relativeHeight="251658240" behindDoc="0" locked="0" layoutInCell="1" allowOverlap="1" wp14:anchorId="590600ED" wp14:editId="33A1B659">
-            <wp:simplePos x="0" y="0"/>
-            <wp:positionH relativeFrom="margin">
-              <wp:align>right</wp:align>
-            </wp:positionH>
-            <wp:positionV relativeFrom="paragraph">
-              <wp:posOffset>633730</wp:posOffset>
-            </wp:positionV>
-            <wp:extent cx="5753100" cy="4343400"/>
-            <wp:effectExtent l="0" t="0" r="0" b="0"/>
-            <wp:wrapSquare wrapText="bothSides"/>
-            <wp:docPr id="841747585" name="Obraz 1"/>
+          <wp:inline distT="0" distB="0" distL="0" distR="0" wp14:anchorId="06045E8A" wp14:editId="07463154">
+            <wp:extent cx="6144263" cy="4638675"/>
+            <wp:effectExtent l="0" t="0" r="8890" b="0"/>
+            <wp:docPr id="1954098767" name="Obraz 1"/>
             <wp:cNvGraphicFramePr>
               <a:graphicFrameLocks xmlns:a="http://schemas.openxmlformats.org/drawingml/2006/main" noChangeAspect="1"/>
             </wp:cNvGraphicFramePr>
@@ -651,7 +794,7 @@
                   <pic:spPr bwMode="auto">
                     <a:xfrm>
                       <a:off x="0" y="0"/>
-                      <a:ext cx="5753100" cy="4343400"/>
+                      <a:ext cx="6145617" cy="4639697"/>
                     </a:xfrm>
                     <a:prstGeom prst="rect">
                       <a:avLst/>
@@ -664,14 +807,10 @@
                 </pic:pic>
               </a:graphicData>
             </a:graphic>
-          </wp:anchor>
+          </wp:inline>
         </w:drawing>
       </w:r>
-      <w:r>
-        <w:t>Kontekstowy diagram projektowanego systemu</w:t>
-      </w:r>
-    </w:p>
-    <w:p/>
+    </w:p>
     <w:p>
       <w:pPr>
         <w:jc w:val="center"/>
@@ -1147,6 +1286,155 @@
     </w:lvl>
   </w:abstractNum>
   <w:abstractNum w:abstractNumId="4" w15:restartNumberingAfterBreak="0">
+    <w:nsid w:val="21B96395"/>
+    <w:multiLevelType w:val="multilevel"/>
+    <w:tmpl w:val="52E2002A"/>
+    <w:lvl w:ilvl="0">
+      <w:start w:val="1"/>
+      <w:numFmt w:val="bullet"/>
+      <w:lvlText w:val=""/>
+      <w:lvlJc w:val="left"/>
+      <w:pPr>
+        <w:tabs>
+          <w:tab w:val="num" w:pos="1428"/>
+        </w:tabs>
+        <w:ind w:left="1428" w:hanging="360"/>
+      </w:pPr>
+      <w:rPr>
+        <w:rFonts w:ascii="Symbol" w:hAnsi="Symbol" w:hint="default"/>
+        <w:sz w:val="20"/>
+      </w:rPr>
+    </w:lvl>
+    <w:lvl w:ilvl="1" w:tentative="1">
+      <w:start w:val="1"/>
+      <w:numFmt w:val="bullet"/>
+      <w:lvlText w:val="o"/>
+      <w:lvlJc w:val="left"/>
+      <w:pPr>
+        <w:tabs>
+          <w:tab w:val="num" w:pos="2148"/>
+        </w:tabs>
+        <w:ind w:left="2148" w:hanging="360"/>
+      </w:pPr>
+      <w:rPr>
+        <w:rFonts w:ascii="Courier New" w:hAnsi="Courier New" w:hint="default"/>
+        <w:sz w:val="20"/>
+      </w:rPr>
+    </w:lvl>
+    <w:lvl w:ilvl="2" w:tentative="1">
+      <w:start w:val="1"/>
+      <w:numFmt w:val="bullet"/>
+      <w:lvlText w:val=""/>
+      <w:lvlJc w:val="left"/>
+      <w:pPr>
+        <w:tabs>
+          <w:tab w:val="num" w:pos="2868"/>
+        </w:tabs>
+        <w:ind w:left="2868" w:hanging="360"/>
+      </w:pPr>
+      <w:rPr>
+        <w:rFonts w:ascii="Wingdings" w:hAnsi="Wingdings" w:hint="default"/>
+        <w:sz w:val="20"/>
+      </w:rPr>
+    </w:lvl>
+    <w:lvl w:ilvl="3" w:tentative="1">
+      <w:start w:val="1"/>
+      <w:numFmt w:val="bullet"/>
+      <w:lvlText w:val=""/>
+      <w:lvlJc w:val="left"/>
+      <w:pPr>
+        <w:tabs>
+          <w:tab w:val="num" w:pos="3588"/>
+        </w:tabs>
+        <w:ind w:left="3588" w:hanging="360"/>
+      </w:pPr>
+      <w:rPr>
+        <w:rFonts w:ascii="Wingdings" w:hAnsi="Wingdings" w:hint="default"/>
+        <w:sz w:val="20"/>
+      </w:rPr>
+    </w:lvl>
+    <w:lvl w:ilvl="4" w:tentative="1">
+      <w:start w:val="1"/>
+      <w:numFmt w:val="bullet"/>
+      <w:lvlText w:val=""/>
+      <w:lvlJc w:val="left"/>
+      <w:pPr>
+        <w:tabs>
+          <w:tab w:val="num" w:pos="4308"/>
+        </w:tabs>
+        <w:ind w:left="4308" w:hanging="360"/>
+      </w:pPr>
+      <w:rPr>
+        <w:rFonts w:ascii="Wingdings" w:hAnsi="Wingdings" w:hint="default"/>
+        <w:sz w:val="20"/>
+      </w:rPr>
+    </w:lvl>
+    <w:lvl w:ilvl="5" w:tentative="1">
+      <w:start w:val="1"/>
+      <w:numFmt w:val="bullet"/>
+      <w:lvlText w:val=""/>
+      <w:lvlJc w:val="left"/>
+      <w:pPr>
+        <w:tabs>
+          <w:tab w:val="num" w:pos="5028"/>
+        </w:tabs>
+        <w:ind w:left="5028" w:hanging="360"/>
+      </w:pPr>
+      <w:rPr>
+        <w:rFonts w:ascii="Wingdings" w:hAnsi="Wingdings" w:hint="default"/>
+        <w:sz w:val="20"/>
+      </w:rPr>
+    </w:lvl>
+    <w:lvl w:ilvl="6" w:tentative="1">
+      <w:start w:val="1"/>
+      <w:numFmt w:val="bullet"/>
+      <w:lvlText w:val=""/>
+      <w:lvlJc w:val="left"/>
+      <w:pPr>
+        <w:tabs>
+          <w:tab w:val="num" w:pos="5748"/>
+        </w:tabs>
+        <w:ind w:left="5748" w:hanging="360"/>
+      </w:pPr>
+      <w:rPr>
+        <w:rFonts w:ascii="Wingdings" w:hAnsi="Wingdings" w:hint="default"/>
+        <w:sz w:val="20"/>
+      </w:rPr>
+    </w:lvl>
+    <w:lvl w:ilvl="7" w:tentative="1">
+      <w:start w:val="1"/>
+      <w:numFmt w:val="bullet"/>
+      <w:lvlText w:val=""/>
+      <w:lvlJc w:val="left"/>
+      <w:pPr>
+        <w:tabs>
+          <w:tab w:val="num" w:pos="6468"/>
+        </w:tabs>
+        <w:ind w:left="6468" w:hanging="360"/>
+      </w:pPr>
+      <w:rPr>
+        <w:rFonts w:ascii="Wingdings" w:hAnsi="Wingdings" w:hint="default"/>
+        <w:sz w:val="20"/>
+      </w:rPr>
+    </w:lvl>
+    <w:lvl w:ilvl="8" w:tentative="1">
+      <w:start w:val="1"/>
+      <w:numFmt w:val="bullet"/>
+      <w:lvlText w:val=""/>
+      <w:lvlJc w:val="left"/>
+      <w:pPr>
+        <w:tabs>
+          <w:tab w:val="num" w:pos="7188"/>
+        </w:tabs>
+        <w:ind w:left="7188" w:hanging="360"/>
+      </w:pPr>
+      <w:rPr>
+        <w:rFonts w:ascii="Wingdings" w:hAnsi="Wingdings" w:hint="default"/>
+        <w:sz w:val="20"/>
+      </w:rPr>
+    </w:lvl>
+  </w:abstractNum>
+  <w:abstractNum w:abstractNumId="5" w15:restartNumberingAfterBreak="0">
     <w:nsid w:val="2D137212"/>
     <w:multiLevelType w:val="hybridMultilevel"/>
     <w:tmpl w:val="A2BC74BC"/>
@@ -1235,7 +1523,7 @@
       </w:pPr>
     </w:lvl>
   </w:abstractNum>
-  <w:abstractNum w:abstractNumId="5" w15:restartNumberingAfterBreak="0">
+  <w:abstractNum w:abstractNumId="6" w15:restartNumberingAfterBreak="0">
     <w:nsid w:val="35651A97"/>
     <w:multiLevelType w:val="multilevel"/>
     <w:tmpl w:val="3EE2C672"/>
@@ -1348,7 +1636,7 @@
       </w:rPr>
     </w:lvl>
   </w:abstractNum>
-  <w:abstractNum w:abstractNumId="6" w15:restartNumberingAfterBreak="0">
+  <w:abstractNum w:abstractNumId="7" w15:restartNumberingAfterBreak="0">
     <w:nsid w:val="37CC4988"/>
     <w:multiLevelType w:val="hybridMultilevel"/>
     <w:tmpl w:val="3A10EE0E"/>
@@ -1437,7 +1725,7 @@
       </w:pPr>
     </w:lvl>
   </w:abstractNum>
-  <w:abstractNum w:abstractNumId="7" w15:restartNumberingAfterBreak="0">
+  <w:abstractNum w:abstractNumId="8" w15:restartNumberingAfterBreak="0">
     <w:nsid w:val="3C6E0670"/>
     <w:multiLevelType w:val="hybridMultilevel"/>
     <w:tmpl w:val="67102DA4"/>
@@ -1526,7 +1814,7 @@
       </w:pPr>
     </w:lvl>
   </w:abstractNum>
-  <w:abstractNum w:abstractNumId="8" w15:restartNumberingAfterBreak="0">
+  <w:abstractNum w:abstractNumId="9" w15:restartNumberingAfterBreak="0">
     <w:nsid w:val="3D67513B"/>
     <w:multiLevelType w:val="hybridMultilevel"/>
     <w:tmpl w:val="6526F624"/>
@@ -1639,7 +1927,7 @@
       </w:rPr>
     </w:lvl>
   </w:abstractNum>
-  <w:abstractNum w:abstractNumId="9" w15:restartNumberingAfterBreak="0">
+  <w:abstractNum w:abstractNumId="10" w15:restartNumberingAfterBreak="0">
     <w:nsid w:val="3DFC283B"/>
     <w:multiLevelType w:val="multilevel"/>
     <w:tmpl w:val="D8328202"/>
@@ -1760,7 +2048,7 @@
       </w:rPr>
     </w:lvl>
   </w:abstractNum>
-  <w:abstractNum w:abstractNumId="10" w15:restartNumberingAfterBreak="0">
+  <w:abstractNum w:abstractNumId="11" w15:restartNumberingAfterBreak="0">
     <w:nsid w:val="5BC261D7"/>
     <w:multiLevelType w:val="multilevel"/>
     <w:tmpl w:val="F89617BC"/>
@@ -1873,26 +2161,252 @@
       </w:rPr>
     </w:lvl>
   </w:abstractNum>
+  <w:abstractNum w:abstractNumId="12" w15:restartNumberingAfterBreak="0">
+    <w:nsid w:val="6FF55F36"/>
+    <w:multiLevelType w:val="hybridMultilevel"/>
+    <w:tmpl w:val="E1446E02"/>
+    <w:lvl w:ilvl="0" w:tplc="04150001">
+      <w:start w:val="1"/>
+      <w:numFmt w:val="bullet"/>
+      <w:lvlText w:val=""/>
+      <w:lvlJc w:val="left"/>
+      <w:pPr>
+        <w:ind w:left="720" w:hanging="360"/>
+      </w:pPr>
+      <w:rPr>
+        <w:rFonts w:ascii="Symbol" w:hAnsi="Symbol" w:hint="default"/>
+      </w:rPr>
+    </w:lvl>
+    <w:lvl w:ilvl="1" w:tplc="04150003" w:tentative="1">
+      <w:start w:val="1"/>
+      <w:numFmt w:val="bullet"/>
+      <w:lvlText w:val="o"/>
+      <w:lvlJc w:val="left"/>
+      <w:pPr>
+        <w:ind w:left="1440" w:hanging="360"/>
+      </w:pPr>
+      <w:rPr>
+        <w:rFonts w:ascii="Courier New" w:hAnsi="Courier New" w:cs="Courier New" w:hint="default"/>
+      </w:rPr>
+    </w:lvl>
+    <w:lvl w:ilvl="2" w:tplc="04150005" w:tentative="1">
+      <w:start w:val="1"/>
+      <w:numFmt w:val="bullet"/>
+      <w:lvlText w:val=""/>
+      <w:lvlJc w:val="left"/>
+      <w:pPr>
+        <w:ind w:left="2160" w:hanging="360"/>
+      </w:pPr>
+      <w:rPr>
+        <w:rFonts w:ascii="Wingdings" w:hAnsi="Wingdings" w:hint="default"/>
+      </w:rPr>
+    </w:lvl>
+    <w:lvl w:ilvl="3" w:tplc="04150001" w:tentative="1">
+      <w:start w:val="1"/>
+      <w:numFmt w:val="bullet"/>
+      <w:lvlText w:val=""/>
+      <w:lvlJc w:val="left"/>
+      <w:pPr>
+        <w:ind w:left="2880" w:hanging="360"/>
+      </w:pPr>
+      <w:rPr>
+        <w:rFonts w:ascii="Symbol" w:hAnsi="Symbol" w:hint="default"/>
+      </w:rPr>
+    </w:lvl>
+    <w:lvl w:ilvl="4" w:tplc="04150003" w:tentative="1">
+      <w:start w:val="1"/>
+      <w:numFmt w:val="bullet"/>
+      <w:lvlText w:val="o"/>
+      <w:lvlJc w:val="left"/>
+      <w:pPr>
+        <w:ind w:left="3600" w:hanging="360"/>
+      </w:pPr>
+      <w:rPr>
+        <w:rFonts w:ascii="Courier New" w:hAnsi="Courier New" w:cs="Courier New" w:hint="default"/>
+      </w:rPr>
+    </w:lvl>
+    <w:lvl w:ilvl="5" w:tplc="04150005" w:tentative="1">
+      <w:start w:val="1"/>
+      <w:numFmt w:val="bullet"/>
+      <w:lvlText w:val=""/>
+      <w:lvlJc w:val="left"/>
+      <w:pPr>
+        <w:ind w:left="4320" w:hanging="360"/>
+      </w:pPr>
+      <w:rPr>
+        <w:rFonts w:ascii="Wingdings" w:hAnsi="Wingdings" w:hint="default"/>
+      </w:rPr>
+    </w:lvl>
+    <w:lvl w:ilvl="6" w:tplc="04150001" w:tentative="1">
+      <w:start w:val="1"/>
+      <w:numFmt w:val="bullet"/>
+      <w:lvlText w:val=""/>
+      <w:lvlJc w:val="left"/>
+      <w:pPr>
+        <w:ind w:left="5040" w:hanging="360"/>
+      </w:pPr>
+      <w:rPr>
+        <w:rFonts w:ascii="Symbol" w:hAnsi="Symbol" w:hint="default"/>
+      </w:rPr>
+    </w:lvl>
+    <w:lvl w:ilvl="7" w:tplc="04150003" w:tentative="1">
+      <w:start w:val="1"/>
+      <w:numFmt w:val="bullet"/>
+      <w:lvlText w:val="o"/>
+      <w:lvlJc w:val="left"/>
+      <w:pPr>
+        <w:ind w:left="5760" w:hanging="360"/>
+      </w:pPr>
+      <w:rPr>
+        <w:rFonts w:ascii="Courier New" w:hAnsi="Courier New" w:cs="Courier New" w:hint="default"/>
+      </w:rPr>
+    </w:lvl>
+    <w:lvl w:ilvl="8" w:tplc="04150005" w:tentative="1">
+      <w:start w:val="1"/>
+      <w:numFmt w:val="bullet"/>
+      <w:lvlText w:val=""/>
+      <w:lvlJc w:val="left"/>
+      <w:pPr>
+        <w:ind w:left="6480" w:hanging="360"/>
+      </w:pPr>
+      <w:rPr>
+        <w:rFonts w:ascii="Wingdings" w:hAnsi="Wingdings" w:hint="default"/>
+      </w:rPr>
+    </w:lvl>
+  </w:abstractNum>
+  <w:abstractNum w:abstractNumId="13" w15:restartNumberingAfterBreak="0">
+    <w:nsid w:val="79324CA6"/>
+    <w:multiLevelType w:val="hybridMultilevel"/>
+    <w:tmpl w:val="7054D712"/>
+    <w:lvl w:ilvl="0" w:tplc="04150001">
+      <w:start w:val="1"/>
+      <w:numFmt w:val="bullet"/>
+      <w:lvlText w:val=""/>
+      <w:lvlJc w:val="left"/>
+      <w:pPr>
+        <w:ind w:left="720" w:hanging="360"/>
+      </w:pPr>
+      <w:rPr>
+        <w:rFonts w:ascii="Symbol" w:hAnsi="Symbol" w:hint="default"/>
+      </w:rPr>
+    </w:lvl>
+    <w:lvl w:ilvl="1" w:tplc="04150003" w:tentative="1">
+      <w:start w:val="1"/>
+      <w:numFmt w:val="bullet"/>
+      <w:lvlText w:val="o"/>
+      <w:lvlJc w:val="left"/>
+      <w:pPr>
+        <w:ind w:left="1440" w:hanging="360"/>
+      </w:pPr>
+      <w:rPr>
+        <w:rFonts w:ascii="Courier New" w:hAnsi="Courier New" w:cs="Courier New" w:hint="default"/>
+      </w:rPr>
+    </w:lvl>
+    <w:lvl w:ilvl="2" w:tplc="04150005" w:tentative="1">
+      <w:start w:val="1"/>
+      <w:numFmt w:val="bullet"/>
+      <w:lvlText w:val=""/>
+      <w:lvlJc w:val="left"/>
+      <w:pPr>
+        <w:ind w:left="2160" w:hanging="360"/>
+      </w:pPr>
+      <w:rPr>
+        <w:rFonts w:ascii="Wingdings" w:hAnsi="Wingdings" w:hint="default"/>
+      </w:rPr>
+    </w:lvl>
+    <w:lvl w:ilvl="3" w:tplc="04150001" w:tentative="1">
+      <w:start w:val="1"/>
+      <w:numFmt w:val="bullet"/>
+      <w:lvlText w:val=""/>
+      <w:lvlJc w:val="left"/>
+      <w:pPr>
+        <w:ind w:left="2880" w:hanging="360"/>
+      </w:pPr>
+      <w:rPr>
+        <w:rFonts w:ascii="Symbol" w:hAnsi="Symbol" w:hint="default"/>
+      </w:rPr>
+    </w:lvl>
+    <w:lvl w:ilvl="4" w:tplc="04150003" w:tentative="1">
+      <w:start w:val="1"/>
+      <w:numFmt w:val="bullet"/>
+      <w:lvlText w:val="o"/>
+      <w:lvlJc w:val="left"/>
+      <w:pPr>
+        <w:ind w:left="3600" w:hanging="360"/>
+      </w:pPr>
+      <w:rPr>
+        <w:rFonts w:ascii="Courier New" w:hAnsi="Courier New" w:cs="Courier New" w:hint="default"/>
+      </w:rPr>
+    </w:lvl>
+    <w:lvl w:ilvl="5" w:tplc="04150005" w:tentative="1">
+      <w:start w:val="1"/>
+      <w:numFmt w:val="bullet"/>
+      <w:lvlText w:val=""/>
+      <w:lvlJc w:val="left"/>
+      <w:pPr>
+        <w:ind w:left="4320" w:hanging="360"/>
+      </w:pPr>
+      <w:rPr>
+        <w:rFonts w:ascii="Wingdings" w:hAnsi="Wingdings" w:hint="default"/>
+      </w:rPr>
+    </w:lvl>
+    <w:lvl w:ilvl="6" w:tplc="04150001" w:tentative="1">
+      <w:start w:val="1"/>
+      <w:numFmt w:val="bullet"/>
+      <w:lvlText w:val=""/>
+      <w:lvlJc w:val="left"/>
+      <w:pPr>
+        <w:ind w:left="5040" w:hanging="360"/>
+      </w:pPr>
+      <w:rPr>
+        <w:rFonts w:ascii="Symbol" w:hAnsi="Symbol" w:hint="default"/>
+      </w:rPr>
+    </w:lvl>
+    <w:lvl w:ilvl="7" w:tplc="04150003" w:tentative="1">
+      <w:start w:val="1"/>
+      <w:numFmt w:val="bullet"/>
+      <w:lvlText w:val="o"/>
+      <w:lvlJc w:val="left"/>
+      <w:pPr>
+        <w:ind w:left="5760" w:hanging="360"/>
+      </w:pPr>
+      <w:rPr>
+        <w:rFonts w:ascii="Courier New" w:hAnsi="Courier New" w:cs="Courier New" w:hint="default"/>
+      </w:rPr>
+    </w:lvl>
+    <w:lvl w:ilvl="8" w:tplc="04150005" w:tentative="1">
+      <w:start w:val="1"/>
+      <w:numFmt w:val="bullet"/>
+      <w:lvlText w:val=""/>
+      <w:lvlJc w:val="left"/>
+      <w:pPr>
+        <w:ind w:left="6480" w:hanging="360"/>
+      </w:pPr>
+      <w:rPr>
+        <w:rFonts w:ascii="Wingdings" w:hAnsi="Wingdings" w:hint="default"/>
+      </w:rPr>
+    </w:lvl>
+  </w:abstractNum>
   <w:num w:numId="1" w16cid:durableId="1462503401">
-    <w:abstractNumId w:val="6"/>
+    <w:abstractNumId w:val="7"/>
   </w:num>
   <w:num w:numId="2" w16cid:durableId="1588998983">
     <w:abstractNumId w:val="0"/>
   </w:num>
   <w:num w:numId="3" w16cid:durableId="2024432854">
-    <w:abstractNumId w:val="7"/>
+    <w:abstractNumId w:val="8"/>
   </w:num>
   <w:num w:numId="4" w16cid:durableId="1780297656">
-    <w:abstractNumId w:val="4"/>
+    <w:abstractNumId w:val="5"/>
   </w:num>
   <w:num w:numId="5" w16cid:durableId="1035813258">
-    <w:abstractNumId w:val="9"/>
+    <w:abstractNumId w:val="10"/>
   </w:num>
   <w:num w:numId="6" w16cid:durableId="947472446">
     <w:abstractNumId w:val="3"/>
   </w:num>
   <w:num w:numId="7" w16cid:durableId="1208640652">
-    <w:abstractNumId w:val="10"/>
+    <w:abstractNumId w:val="11"/>
   </w:num>
   <w:num w:numId="8" w16cid:durableId="2011565719">
     <w:abstractNumId w:val="1"/>
@@ -1901,10 +2415,19 @@
     <w:abstractNumId w:val="2"/>
   </w:num>
   <w:num w:numId="10" w16cid:durableId="1774471397">
-    <w:abstractNumId w:val="8"/>
+    <w:abstractNumId w:val="9"/>
   </w:num>
   <w:num w:numId="11" w16cid:durableId="1150437491">
-    <w:abstractNumId w:val="5"/>
+    <w:abstractNumId w:val="6"/>
+  </w:num>
+  <w:num w:numId="12" w16cid:durableId="1124078314">
+    <w:abstractNumId w:val="4"/>
+  </w:num>
+  <w:num w:numId="13" w16cid:durableId="2146240448">
+    <w:abstractNumId w:val="12"/>
+  </w:num>
+  <w:num w:numId="14" w16cid:durableId="2007591252">
+    <w:abstractNumId w:val="13"/>
   </w:num>
 </w:numbering>
 </file>
@@ -2510,7 +3033,6 @@
   <w:style w:type="character" w:default="1" w:styleId="Domylnaczcionkaakapitu">
     <w:name w:val="Default Paragraph Font"/>
     <w:uiPriority w:val="1"/>
-    <w:semiHidden/>
     <w:unhideWhenUsed/>
   </w:style>
   <w:style w:type="table" w:default="1" w:styleId="Standardowy">
@@ -2822,6 +3344,17 @@
       <w:spacing w:val="5"/>
     </w:rPr>
   </w:style>
+  <w:style w:type="character" w:styleId="Pogrubienie">
+    <w:name w:val="Strong"/>
+    <w:basedOn w:val="Domylnaczcionkaakapitu"/>
+    <w:uiPriority w:val="22"/>
+    <w:qFormat/>
+    <w:rsid w:val="001818F9"/>
+    <w:rPr>
+      <w:b/>
+      <w:bCs/>
+    </w:rPr>
+  </w:style>
 </w:styles>
 </file>
 

</xml_diff>